<commit_message>
Implemented depth first search
Also updated analysis slightly.
Need to fix bug where timer starts on any key, not just WASD.
</commit_message>
<xml_diff>
--- a/Documents/NEA Analysis.docx
+++ b/Documents/NEA Analysis.docx
@@ -613,13 +613,8 @@
         <w:pStyle w:val="Heading3"/>
       </w:pPr>
       <w:r>
-        <w:t xml:space="preserve">Parts I can </w:t>
-      </w:r>
-      <w:proofErr w:type="gramStart"/>
-      <w:r>
-        <w:t>use</w:t>
-      </w:r>
-      <w:proofErr w:type="gramEnd"/>
+        <w:t>Parts I can use</w:t>
+      </w:r>
     </w:p>
     <w:p>
       <w:r>
@@ -747,13 +742,8 @@
         <w:pStyle w:val="Heading3"/>
       </w:pPr>
       <w:r>
-        <w:t xml:space="preserve">Parts I can </w:t>
-      </w:r>
-      <w:proofErr w:type="gramStart"/>
-      <w:r>
-        <w:t>use</w:t>
-      </w:r>
-      <w:proofErr w:type="gramEnd"/>
+        <w:t>Parts I can use</w:t>
+      </w:r>
     </w:p>
     <w:p>
       <w:r>
@@ -824,7 +814,13 @@
     <w:p>
       <w:r>
         <w:lastRenderedPageBreak/>
-        <w:t xml:space="preserve"> A typical generation algorithm then has a “constructor” roam the cells, breaking walls between them until a maze is formed. The way the constructor moves around the cells differentiates the algorithms from each other and determines the shape of the maze. For example, certain algorithms will produce mazes with longer/shorter hallways, or more hallways may be horizontal/vertical. I have researched several generation algorithms which I may include in the solution. Note that all these algorithms produce “perfect” mazes: mazes where there is only 1 path between 2 arbitrarily selected points. I should also implement a generator for a “labyrinth” style maze, where 2 points may have multiple paths of varying length.</w:t>
+        <w:t xml:space="preserve"> A typical generation algorithm then has a “constructor” roam the cells, breaking walls between them until a maze is formed. The way the constructor moves around the cells differentiates the algorithms from each other and determines the shape of the maze. For example, certain algorithms will produce mazes with longer/shorter hallways, or more hallways may be horizontal/vertical. I have researched several generation algorithms which I may include in the solution. Note that all these algorithms produce “perfect” mazes: mazes where there is only 1 path between 2 arbitrarily selected points. I should also implement a generator for a “labyrinth” style maze, where 2 points may </w:t>
+      </w:r>
+      <w:r>
+        <w:t>be connected by</w:t>
+      </w:r>
+      <w:r>
+        <w:t xml:space="preserve"> multiple paths of varying length.</w:t>
       </w:r>
     </w:p>
     <w:p>
@@ -901,7 +897,13 @@
       </w:r>
       <w:r>
         <w:br/>
-        <w:t>This algorithm uses a list of all walls and sets each containing one cell to produce a maze with a bias for many branches and short passages. It randomly selects a wall, and if the cells divided by it are in distinct sets it destroys the wall and joins the two cells, creating one larger set. The process is repeated until only one set remains. The mazes produced by this algorithm tend to be easier to solve.</w:t>
+        <w:t>This algorithm uses a list of all walls and sets each containing one cell to produce a maze with a bias for many branches and short passages. It randomly selects a wall, and if the cells divided by it are in distinct sets</w:t>
+      </w:r>
+      <w:r>
+        <w:t>,</w:t>
+      </w:r>
+      <w:r>
+        <w:t xml:space="preserve"> it destroys the wall and joins the two cells, creating one larger set. The process is repeated until only one set remains. The mazes produced by this algorithm tend to be easier to solve.</w:t>
       </w:r>
     </w:p>
     <w:p/>
@@ -980,13 +982,8 @@
           <w:numId w:val="3"/>
         </w:numPr>
       </w:pPr>
-      <w:proofErr w:type="spellStart"/>
-      <w:r>
-        <w:t>Trémaux’s</w:t>
-      </w:r>
-      <w:proofErr w:type="spellEnd"/>
-      <w:r>
-        <w:t xml:space="preserve"> Algorithm</w:t>
+      <w:r>
+        <w:t>Trémaux’s Algorithm</w:t>
       </w:r>
       <w:r>
         <w:br/>
@@ -1229,11 +1226,9 @@
       <w:r>
         <w:t xml:space="preserve">An implementation of </w:t>
       </w:r>
-      <w:proofErr w:type="spellStart"/>
-      <w:r>
-        <w:t>Tremaux’s</w:t>
-      </w:r>
-      <w:proofErr w:type="spellEnd"/>
+      <w:r>
+        <w:t>a simple</w:t>
+      </w:r>
       <w:r>
         <w:t xml:space="preserve"> algorithm for performant solves.</w:t>
       </w:r>
@@ -3317,12 +3312,7 @@
 </file>
 
 <file path=customXml/item1.xml><?xml version="1.0" encoding="utf-8"?>
-<?mso-contentType ?>
-<FormTemplates xmlns="http://schemas.microsoft.com/sharepoint/v3/contenttype/forms">
-  <Display>DocumentLibraryForm</Display>
-  <Edit>DocumentLibraryForm</Edit>
-  <New>DocumentLibraryForm</New>
-</FormTemplates>
+<b:Sources xmlns:b="http://schemas.openxmlformats.org/officeDocument/2006/bibliography" xmlns="http://schemas.openxmlformats.org/officeDocument/2006/bibliography" SelectedStyle="\APASixthEditionOfficeOnline.xsl" StyleName="APA" Version="6"/>
 </file>
 
 <file path=customXml/item2.xml><?xml version="1.0" encoding="utf-8"?>
@@ -3470,13 +3460,18 @@
 </file>
 
 <file path=customXml/item3.xml><?xml version="1.0" encoding="utf-8"?>
-<b:Sources xmlns:b="http://schemas.openxmlformats.org/officeDocument/2006/bibliography" xmlns="http://schemas.openxmlformats.org/officeDocument/2006/bibliography" SelectedStyle="\APASixthEditionOfficeOnline.xsl" StyleName="APA" Version="6"/>
+<?mso-contentType ?>
+<FormTemplates xmlns="http://schemas.microsoft.com/sharepoint/v3/contenttype/forms">
+  <Display>DocumentLibraryForm</Display>
+  <Edit>DocumentLibraryForm</Edit>
+  <New>DocumentLibraryForm</New>
+</FormTemplates>
 </file>
 
 <file path=customXml/itemProps1.xml><?xml version="1.0" encoding="utf-8"?>
-<ds:datastoreItem xmlns:ds="http://schemas.openxmlformats.org/officeDocument/2006/customXml" ds:itemID="{B6E3CFF7-432B-430E-BD0D-25AEEE9AF8A8}">
+<ds:datastoreItem xmlns:ds="http://schemas.openxmlformats.org/officeDocument/2006/customXml" ds:itemID="{C841D280-2BD0-4FBE-8582-1AF1C0A31AE0}">
   <ds:schemaRefs>
-    <ds:schemaRef ds:uri="http://schemas.microsoft.com/sharepoint/v3/contenttype/forms"/>
+    <ds:schemaRef ds:uri="http://schemas.openxmlformats.org/officeDocument/2006/bibliography"/>
   </ds:schemaRefs>
 </ds:datastoreItem>
 </file>
@@ -3500,9 +3495,9 @@
 </file>
 
 <file path=customXml/itemProps3.xml><?xml version="1.0" encoding="utf-8"?>
-<ds:datastoreItem xmlns:ds="http://schemas.openxmlformats.org/officeDocument/2006/customXml" ds:itemID="{C841D280-2BD0-4FBE-8582-1AF1C0A31AE0}">
+<ds:datastoreItem xmlns:ds="http://schemas.openxmlformats.org/officeDocument/2006/customXml" ds:itemID="{B6E3CFF7-432B-430E-BD0D-25AEEE9AF8A8}">
   <ds:schemaRefs>
-    <ds:schemaRef ds:uri="http://schemas.openxmlformats.org/officeDocument/2006/bibliography"/>
+    <ds:schemaRef ds:uri="http://schemas.microsoft.com/sharepoint/v3/contenttype/forms"/>
   </ds:schemaRefs>
 </ds:datastoreItem>
 </file>
</xml_diff>

<commit_message>
Updated documents and added wilsons to AlgorithmTesting
Analysis now includes gRPC as a potential route to manage the network.
Additionally, added a start on Wilson's to AlgorithmTesting and removed unnecessary Kruskal's related files
</commit_message>
<xml_diff>
--- a/Documents/NEA Analysis.docx
+++ b/Documents/NEA Analysis.docx
@@ -465,21 +465,19 @@
       </w:r>
       <w:r>
         <w:lastRenderedPageBreak/>
-        <w:t xml:space="preserve">forms comes with a </w:t>
-      </w:r>
-      <w:bookmarkStart w:id="4" w:name="_Int_DqFWwoL5"/>
-      <w:r>
-        <w:t>graphs</w:t>
+        <w:t>forms comes with a graph</w:t>
+      </w:r>
+      <w:r>
+        <w:t xml:space="preserve"> control</w:t>
+      </w:r>
+      <w:r>
+        <w:t xml:space="preserve"> I could use to pull data from a database into a charted format. Finally, the need for the user to always have the option to solve the maze means the server always needs to be listening for solve requests as well as generation requests, and the code for handling a solve will </w:t>
+      </w:r>
+      <w:bookmarkStart w:id="4" w:name="_Int_9BIF4i41"/>
+      <w:r>
+        <w:t>likely look</w:t>
       </w:r>
       <w:bookmarkEnd w:id="4"/>
-      <w:r>
-        <w:t xml:space="preserve"> library I could use to pull data from a database into a charted format. Finally, the need for the user to always have the option to solve the maze means the server always needs to be listening for solve requests as well as generation requests, and the code for handling a solve will </w:t>
-      </w:r>
-      <w:bookmarkStart w:id="5" w:name="_Int_9BIF4i41"/>
-      <w:r>
-        <w:t>likely look</w:t>
-      </w:r>
-      <w:bookmarkEnd w:id="5"/>
       <w:r>
         <w:t xml:space="preserve"> different.</w:t>
       </w:r>
@@ -838,11 +836,11 @@
         <w:br/>
         <w:t xml:space="preserve">Aside from the binary tree algorithm, this is </w:t>
       </w:r>
-      <w:bookmarkStart w:id="6" w:name="_Int_FFucSKhm"/>
+      <w:bookmarkStart w:id="5" w:name="_Int_FFucSKhm"/>
       <w:r>
         <w:t>perhaps the</w:t>
       </w:r>
-      <w:bookmarkEnd w:id="6"/>
+      <w:bookmarkEnd w:id="5"/>
       <w:r>
         <w:t xml:space="preserve"> simplest way to generate a maze computationally. Starting from the entrance, the computer selects a random unvisited cell, moves the constructor into it, and destroys the wall between the two cells. If the passage is a dead end – there are no unvisited cells surrounding the constructor’s cell, the constructor backtracks until it finds an unvisited cell. This process is repeated until there are no unvisited cells left in the maze. This algorithm, while simple, tends to have a bias for long passages and little branches.</w:t>
       </w:r>
@@ -1051,7 +1049,34 @@
     </w:p>
     <w:p>
       <w:r>
-        <w:t>There are two ways of creating a server in a way that works in my solution. One is using a server object, and a console app which references this object, listening for requests to use its functions across an open network port. Another is to use sockets to handle requests rather than a server object, which compresses the server into a single project but may be more complex.</w:t>
+        <w:t xml:space="preserve">There are </w:t>
+      </w:r>
+      <w:r>
+        <w:t>three</w:t>
+      </w:r>
+      <w:r>
+        <w:t xml:space="preserve"> ways of creating a server in a way that works in my solution. One is using a server object, and a console app which references this object, listening for requests to use its functions across an open network port. Another is to use sockets to handle requests rather than a server object, which compresses the server into a single project but may be more complex.</w:t>
+      </w:r>
+      <w:r>
+        <w:t xml:space="preserve"> I could also </w:t>
+      </w:r>
+      <w:r>
+        <w:t xml:space="preserve">use gRPC’s C# implementation, which </w:t>
+      </w:r>
+      <w:r>
+        <w:t>operates across 2 separate projects (a client and server) using shared protocols defined in proto3 files</w:t>
+      </w:r>
+      <w:r>
+        <w:t xml:space="preserve">. This would </w:t>
+      </w:r>
+      <w:r>
+        <w:t xml:space="preserve">retain the complexity inherent to a network </w:t>
+      </w:r>
+      <w:r>
+        <w:t>environment whilst not introducing deprecated features into the project</w:t>
+      </w:r>
+      <w:r>
+        <w:t>.</w:t>
       </w:r>
     </w:p>
     <w:p>
@@ -1269,6 +1294,7 @@
         </w:numPr>
       </w:pPr>
       <w:r>
+        <w:lastRenderedPageBreak/>
         <w:t>The ability for the user to request a maze to be generated by the server with their selected parameters, and have it be returned to their client on completion.</w:t>
       </w:r>
     </w:p>
@@ -1281,7 +1307,6 @@
         </w:numPr>
       </w:pPr>
       <w:r>
-        <w:lastRenderedPageBreak/>
         <w:t>A button on the client available post-generation allowing the user to request a solve of their maze.</w:t>
       </w:r>
     </w:p>
@@ -1408,7 +1433,13 @@
         </w:numPr>
       </w:pPr>
       <w:r>
-        <w:t>When the server is started, it should take user input, allowing specification of the port the server should listen across.</w:t>
+        <w:t xml:space="preserve"> </w:t>
+      </w:r>
+      <w:r>
+        <w:t xml:space="preserve">A database structure </w:t>
+      </w:r>
+      <w:r>
+        <w:t>storing statistics and login information, as well as storing saved mazes.</w:t>
       </w:r>
     </w:p>
     <w:p>
@@ -1420,7 +1451,10 @@
         </w:numPr>
       </w:pPr>
       <w:r>
-        <w:t>The server should utilise a queue system to accommodate simultaneous requests.</w:t>
+        <w:t xml:space="preserve"> A console interface which </w:t>
+      </w:r>
+      <w:r>
+        <w:t>logs requests.</w:t>
       </w:r>
     </w:p>
     <w:p>
@@ -1432,13 +1466,112 @@
         </w:numPr>
       </w:pPr>
       <w:r>
-        <w:t xml:space="preserve">(Optional) </w:t>
-      </w:r>
-      <w:r>
-        <w:t xml:space="preserve">A database structure </w:t>
-      </w:r>
-      <w:r>
-        <w:t>storing statistics and login information, as well as storing saved mazes.</w:t>
+        <w:t xml:space="preserve"> Services to facilitate logging in.</w:t>
+      </w:r>
+    </w:p>
+    <w:p>
+      <w:pPr>
+        <w:pStyle w:val="ListParagraph"/>
+        <w:numPr>
+          <w:ilvl w:val="1"/>
+          <w:numId w:val="1"/>
+        </w:numPr>
+      </w:pPr>
+      <w:r>
+        <w:t xml:space="preserve"> Services to facilitate registering a new user.</w:t>
+      </w:r>
+    </w:p>
+    <w:p>
+      <w:pPr>
+        <w:pStyle w:val="ListParagraph"/>
+        <w:numPr>
+          <w:ilvl w:val="1"/>
+          <w:numId w:val="1"/>
+        </w:numPr>
+      </w:pPr>
+      <w:r>
+        <w:t xml:space="preserve"> Services to facilitate database management.</w:t>
+      </w:r>
+    </w:p>
+    <w:p>
+      <w:pPr>
+        <w:pStyle w:val="ListParagraph"/>
+        <w:numPr>
+          <w:ilvl w:val="2"/>
+          <w:numId w:val="1"/>
+        </w:numPr>
+      </w:pPr>
+      <w:r>
+        <w:t>Saving/loading mazes on request.</w:t>
+      </w:r>
+    </w:p>
+    <w:p>
+      <w:pPr>
+        <w:pStyle w:val="ListParagraph"/>
+        <w:numPr>
+          <w:ilvl w:val="2"/>
+          <w:numId w:val="1"/>
+        </w:numPr>
+      </w:pPr>
+      <w:r>
+        <w:t xml:space="preserve">Organize </w:t>
+      </w:r>
+      <w:r>
+        <w:t>global and user times.</w:t>
+      </w:r>
+    </w:p>
+    <w:p>
+      <w:pPr>
+        <w:pStyle w:val="ListParagraph"/>
+        <w:numPr>
+          <w:ilvl w:val="1"/>
+          <w:numId w:val="1"/>
+        </w:numPr>
+      </w:pPr>
+      <w:r>
+        <w:t xml:space="preserve"> Services to facilitate</w:t>
+      </w:r>
+      <w:r>
+        <w:t xml:space="preserve"> getting data from the server database</w:t>
+      </w:r>
+      <w:r>
+        <w:t>.</w:t>
+      </w:r>
+    </w:p>
+    <w:p>
+      <w:pPr>
+        <w:pStyle w:val="ListParagraph"/>
+        <w:numPr>
+          <w:ilvl w:val="2"/>
+          <w:numId w:val="1"/>
+        </w:numPr>
+      </w:pPr>
+      <w:r>
+        <w:t>Fetching user stats</w:t>
+      </w:r>
+    </w:p>
+    <w:p>
+      <w:pPr>
+        <w:pStyle w:val="ListParagraph"/>
+        <w:numPr>
+          <w:ilvl w:val="2"/>
+          <w:numId w:val="1"/>
+        </w:numPr>
+      </w:pPr>
+      <w:r>
+        <w:t>Fetching global stats</w:t>
+      </w:r>
+    </w:p>
+    <w:p>
+      <w:pPr>
+        <w:pStyle w:val="ListParagraph"/>
+        <w:numPr>
+          <w:ilvl w:val="2"/>
+          <w:numId w:val="1"/>
+        </w:numPr>
+      </w:pPr>
+      <w:r>
+        <w:t>Fetching saved mazes</w:t>
       </w:r>
     </w:p>
     <w:p>
@@ -1447,6 +1580,271 @@
       </w:pPr>
       <w:r>
         <w:t>Modelling</w:t>
+      </w:r>
+    </w:p>
+    <w:p>
+      <w:r>
+        <w:t xml:space="preserve">As a </w:t>
+      </w:r>
+      <w:r>
+        <w:t>prototype</w:t>
+      </w:r>
+      <w:r>
+        <w:t xml:space="preserve"> of a potential </w:t>
+      </w:r>
+      <w:r>
+        <w:t>solution</w:t>
+      </w:r>
+      <w:r>
+        <w:t xml:space="preserve">, I have </w:t>
+      </w:r>
+      <w:r>
+        <w:t xml:space="preserve">created a small client-server network via gRPC to see how the project may </w:t>
+      </w:r>
+      <w:r>
+        <w:t>be structured.</w:t>
+      </w:r>
+      <w:r>
+        <w:t xml:space="preserve"> </w:t>
+      </w:r>
+    </w:p>
+    <w:p>
+      <w:r>
+        <w:rPr>
+          <w:noProof/>
+        </w:rPr>
+        <w:drawing>
+          <wp:anchor distT="0" distB="0" distL="114300" distR="114300" simplePos="0" relativeHeight="251658240" behindDoc="0" locked="0" layoutInCell="1" allowOverlap="1" wp14:anchorId="05A040DB" wp14:editId="0CC6A47B">
+            <wp:simplePos x="0" y="0"/>
+            <wp:positionH relativeFrom="column">
+              <wp:posOffset>0</wp:posOffset>
+            </wp:positionH>
+            <wp:positionV relativeFrom="paragraph">
+              <wp:posOffset>-3175</wp:posOffset>
+            </wp:positionV>
+            <wp:extent cx="1981200" cy="2217420"/>
+            <wp:effectExtent l="0" t="0" r="0" b="0"/>
+            <wp:wrapSquare wrapText="bothSides"/>
+            <wp:docPr id="1" name="Picture 1"/>
+            <wp:cNvGraphicFramePr>
+              <a:graphicFrameLocks xmlns:a="http://schemas.openxmlformats.org/drawingml/2006/main" noChangeAspect="1"/>
+            </wp:cNvGraphicFramePr>
+            <a:graphic xmlns:a="http://schemas.openxmlformats.org/drawingml/2006/main">
+              <a:graphicData uri="http://schemas.openxmlformats.org/drawingml/2006/picture">
+                <pic:pic xmlns:pic="http://schemas.openxmlformats.org/drawingml/2006/picture">
+                  <pic:nvPicPr>
+                    <pic:cNvPr id="1" name=""/>
+                    <pic:cNvPicPr/>
+                  </pic:nvPicPr>
+                  <pic:blipFill>
+                    <a:blip r:embed="rId13">
+                      <a:extLst>
+                        <a:ext uri="{28A0092B-C50C-407E-A947-70E740481C1C}">
+                          <a14:useLocalDpi xmlns:a14="http://schemas.microsoft.com/office/drawing/2010/main" val="0"/>
+                        </a:ext>
+                      </a:extLst>
+                    </a:blip>
+                    <a:stretch>
+                      <a:fillRect/>
+                    </a:stretch>
+                  </pic:blipFill>
+                  <pic:spPr>
+                    <a:xfrm>
+                      <a:off x="0" y="0"/>
+                      <a:ext cx="1981200" cy="2217420"/>
+                    </a:xfrm>
+                    <a:prstGeom prst="rect">
+                      <a:avLst/>
+                    </a:prstGeom>
+                  </pic:spPr>
+                </pic:pic>
+              </a:graphicData>
+            </a:graphic>
+          </wp:anchor>
+        </w:drawing>
+      </w:r>
+      <w:r>
+        <w:t xml:space="preserve">The </w:t>
+      </w:r>
+      <w:r>
+        <w:t xml:space="preserve">structure of the overall solution is split into 2 projects when using gRPC. The server </w:t>
+      </w:r>
+      <w:r>
+        <w:t xml:space="preserve">contains a Protos file, containing files which document the </w:t>
+      </w:r>
+      <w:r>
+        <w:t>format in which data will be transferred for a certain service.</w:t>
+      </w:r>
+      <w:r>
+        <w:t xml:space="preserve"> These are referenced in an item group in the project file</w:t>
+      </w:r>
+      <w:r>
+        <w:t xml:space="preserve"> so the objects defined can be generated for use in services.</w:t>
+      </w:r>
+      <w:r>
+        <w:t xml:space="preserve"> It also contains a Services folder, which contains </w:t>
+      </w:r>
+      <w:r>
+        <w:t xml:space="preserve">programs defining the logic of how that request data will be handled and sent back to the respective client. </w:t>
+      </w:r>
+      <w:r>
+        <w:t>These services are mounted to the server in the main Program.cs file</w:t>
+      </w:r>
+      <w:r>
+        <w:t>.</w:t>
+      </w:r>
+    </w:p>
+    <w:p/>
+    <w:p/>
+    <w:p>
+      <w:r>
+        <w:lastRenderedPageBreak/>
+        <w:t xml:space="preserve">I have created a simple Windows Forms client to </w:t>
+      </w:r>
+      <w:r>
+        <w:t xml:space="preserve">test if the server will be able to contact a graphical client. </w:t>
+      </w:r>
+    </w:p>
+    <w:p>
+      <w:r>
+        <w:rPr>
+          <w:noProof/>
+        </w:rPr>
+        <w:drawing>
+          <wp:anchor distT="0" distB="0" distL="114300" distR="114300" simplePos="0" relativeHeight="251659264" behindDoc="1" locked="0" layoutInCell="1" allowOverlap="1" wp14:anchorId="62C69221" wp14:editId="1D9980CD">
+            <wp:simplePos x="0" y="0"/>
+            <wp:positionH relativeFrom="column">
+              <wp:posOffset>0</wp:posOffset>
+            </wp:positionH>
+            <wp:positionV relativeFrom="paragraph">
+              <wp:posOffset>2540</wp:posOffset>
+            </wp:positionV>
+            <wp:extent cx="1798476" cy="1348857"/>
+            <wp:effectExtent l="0" t="0" r="0" b="3810"/>
+            <wp:wrapTight wrapText="bothSides">
+              <wp:wrapPolygon edited="0">
+                <wp:start x="0" y="0"/>
+                <wp:lineTo x="0" y="21356"/>
+                <wp:lineTo x="21280" y="21356"/>
+                <wp:lineTo x="21280" y="0"/>
+                <wp:lineTo x="0" y="0"/>
+              </wp:wrapPolygon>
+            </wp:wrapTight>
+            <wp:docPr id="2" name="Picture 2"/>
+            <wp:cNvGraphicFramePr>
+              <a:graphicFrameLocks xmlns:a="http://schemas.openxmlformats.org/drawingml/2006/main" noChangeAspect="1"/>
+            </wp:cNvGraphicFramePr>
+            <a:graphic xmlns:a="http://schemas.openxmlformats.org/drawingml/2006/main">
+              <a:graphicData uri="http://schemas.openxmlformats.org/drawingml/2006/picture">
+                <pic:pic xmlns:pic="http://schemas.openxmlformats.org/drawingml/2006/picture">
+                  <pic:nvPicPr>
+                    <pic:cNvPr id="1" name=""/>
+                    <pic:cNvPicPr/>
+                  </pic:nvPicPr>
+                  <pic:blipFill>
+                    <a:blip r:embed="rId14">
+                      <a:extLst>
+                        <a:ext uri="{28A0092B-C50C-407E-A947-70E740481C1C}">
+                          <a14:useLocalDpi xmlns:a14="http://schemas.microsoft.com/office/drawing/2010/main" val="0"/>
+                        </a:ext>
+                      </a:extLst>
+                    </a:blip>
+                    <a:stretch>
+                      <a:fillRect/>
+                    </a:stretch>
+                  </pic:blipFill>
+                  <pic:spPr>
+                    <a:xfrm>
+                      <a:off x="0" y="0"/>
+                      <a:ext cx="1798476" cy="1348857"/>
+                    </a:xfrm>
+                    <a:prstGeom prst="rect">
+                      <a:avLst/>
+                    </a:prstGeom>
+                  </pic:spPr>
+                </pic:pic>
+              </a:graphicData>
+            </a:graphic>
+          </wp:anchor>
+        </w:drawing>
+      </w:r>
+      <w:r>
+        <w:t>The client also contains a Protos file with copies of the server protocols. These are also refere</w:t>
+      </w:r>
+      <w:r>
+        <w:t xml:space="preserve">nced in an item group like in the server. The client contains no definition of the services however, since it will only send data to the server so the server app can perform the service. This keeps the client lightweight. </w:t>
+      </w:r>
+    </w:p>
+    <w:p/>
+    <w:p/>
+    <w:p>
+      <w:r>
+        <w:rPr>
+          <w:noProof/>
+        </w:rPr>
+        <w:drawing>
+          <wp:inline distT="0" distB="0" distL="0" distR="0" wp14:anchorId="581188F2" wp14:editId="2A5A8E91">
+            <wp:extent cx="5731510" cy="705485"/>
+            <wp:effectExtent l="0" t="0" r="2540" b="0"/>
+            <wp:docPr id="3" name="Picture 3"/>
+            <wp:cNvGraphicFramePr>
+              <a:graphicFrameLocks xmlns:a="http://schemas.openxmlformats.org/drawingml/2006/main" noChangeAspect="1"/>
+            </wp:cNvGraphicFramePr>
+            <a:graphic xmlns:a="http://schemas.openxmlformats.org/drawingml/2006/main">
+              <a:graphicData uri="http://schemas.openxmlformats.org/drawingml/2006/picture">
+                <pic:pic xmlns:pic="http://schemas.openxmlformats.org/drawingml/2006/picture">
+                  <pic:nvPicPr>
+                    <pic:cNvPr id="1" name=""/>
+                    <pic:cNvPicPr/>
+                  </pic:nvPicPr>
+                  <pic:blipFill>
+                    <a:blip r:embed="rId15"/>
+                    <a:stretch>
+                      <a:fillRect/>
+                    </a:stretch>
+                  </pic:blipFill>
+                  <pic:spPr>
+                    <a:xfrm>
+                      <a:off x="0" y="0"/>
+                      <a:ext cx="5731510" cy="705485"/>
+                    </a:xfrm>
+                    <a:prstGeom prst="rect">
+                      <a:avLst/>
+                    </a:prstGeom>
+                  </pic:spPr>
+                </pic:pic>
+              </a:graphicData>
+            </a:graphic>
+          </wp:inline>
+        </w:drawing>
+      </w:r>
+    </w:p>
+    <w:p>
+      <w:r>
+        <w:t xml:space="preserve">This is </w:t>
+      </w:r>
+      <w:r>
+        <w:t>a call to the server, requesting its “AddNums” service. We establish a connection to the server across a predefined port (here, 7131)</w:t>
+      </w:r>
+      <w:r>
+        <w:t xml:space="preserve">, and create a clientside request. We pass the server the “Numbers” object defined in the protocol and await its reply. We then display the </w:t>
+      </w:r>
+      <w:r>
+        <w:t xml:space="preserve">data in the reply to the client’s form. </w:t>
+      </w:r>
+    </w:p>
+    <w:p>
+      <w:r>
+        <w:t xml:space="preserve">The </w:t>
+      </w:r>
+      <w:r>
+        <w:t>s</w:t>
+      </w:r>
+      <w:r>
+        <w:t xml:space="preserve">olution could use a </w:t>
+      </w:r>
+      <w:r>
+        <w:t>similar principle, albeit much more complex with many more services and calls.</w:t>
       </w:r>
     </w:p>
     <w:sectPr>
@@ -1469,9 +1867,6 @@
       <int2:state int2:value="Rejected" int2:type="AugLoop_Text_Critique"/>
     </int2:bookmark>
     <int2:bookmark int2:bookmarkName="_Int_9BIF4i41" int2:invalidationBookmarkName="" int2:hashCode="2NsNR+jZctgB91" int2:id="e0A7YZLu">
-      <int2:state int2:value="Rejected" int2:type="AugLoop_Text_Critique"/>
-    </int2:bookmark>
-    <int2:bookmark int2:bookmarkName="_Int_DqFWwoL5" int2:invalidationBookmarkName="" int2:hashCode="EsiR0wb3bvpF1S" int2:id="hcuHSkon">
       <int2:state int2:value="Rejected" int2:type="AugLoop_Text_Critique"/>
     </int2:bookmark>
     <int2:bookmark int2:bookmarkName="_Int_rqlKKGIF" int2:invalidationBookmarkName="" int2:hashCode="Zyk5foGeSQ+6HH" int2:id="ybPNShvS">

</xml_diff>

<commit_message>
Slight docs update, added maze routing solve
</commit_message>
<xml_diff>
--- a/Documents/NEA Analysis.docx
+++ b/Documents/NEA Analysis.docx
@@ -1138,7 +1138,13 @@
         </w:numPr>
       </w:pPr>
       <w:r>
-        <w:t>An implementation of the recursive backtrack algorithm to make perfect mazes with a bias for long corridors and low branching.</w:t>
+        <w:t xml:space="preserve">An implementation of </w:t>
+      </w:r>
+      <w:r>
+        <w:t>an</w:t>
+      </w:r>
+      <w:r>
+        <w:t xml:space="preserve"> algorithm to make perfect mazes with a bias for long corridors and low branching.</w:t>
       </w:r>
     </w:p>
     <w:p>
@@ -1150,7 +1156,13 @@
         </w:numPr>
       </w:pPr>
       <w:r>
-        <w:t>An implementation of Kruskal’s algorithm to make perfect mazes with a bias for short corridors and high branching.</w:t>
+        <w:t xml:space="preserve">An implementation of </w:t>
+      </w:r>
+      <w:r>
+        <w:t xml:space="preserve">an </w:t>
+      </w:r>
+      <w:r>
+        <w:t>algorithm to make perfect mazes with a bias for short corridors and high branching.</w:t>
       </w:r>
     </w:p>
     <w:p>
@@ -3707,7 +3719,12 @@
 </file>
 
 <file path=customXml/item1.xml><?xml version="1.0" encoding="utf-8"?>
-<b:Sources xmlns:b="http://schemas.openxmlformats.org/officeDocument/2006/bibliography" xmlns="http://schemas.openxmlformats.org/officeDocument/2006/bibliography" SelectedStyle="\APASixthEditionOfficeOnline.xsl" StyleName="APA" Version="6"/>
+<?mso-contentType ?>
+<FormTemplates xmlns="http://schemas.microsoft.com/sharepoint/v3/contenttype/forms">
+  <Display>DocumentLibraryForm</Display>
+  <Edit>DocumentLibraryForm</Edit>
+  <New>DocumentLibraryForm</New>
+</FormTemplates>
 </file>
 
 <file path=customXml/item2.xml><?xml version="1.0" encoding="utf-8"?>
@@ -3855,18 +3872,13 @@
 </file>
 
 <file path=customXml/item3.xml><?xml version="1.0" encoding="utf-8"?>
-<?mso-contentType ?>
-<FormTemplates xmlns="http://schemas.microsoft.com/sharepoint/v3/contenttype/forms">
-  <Display>DocumentLibraryForm</Display>
-  <Edit>DocumentLibraryForm</Edit>
-  <New>DocumentLibraryForm</New>
-</FormTemplates>
+<b:Sources xmlns:b="http://schemas.openxmlformats.org/officeDocument/2006/bibliography" xmlns="http://schemas.openxmlformats.org/officeDocument/2006/bibliography" SelectedStyle="\APASixthEditionOfficeOnline.xsl" StyleName="APA" Version="6"/>
 </file>
 
 <file path=customXml/itemProps1.xml><?xml version="1.0" encoding="utf-8"?>
-<ds:datastoreItem xmlns:ds="http://schemas.openxmlformats.org/officeDocument/2006/customXml" ds:itemID="{C841D280-2BD0-4FBE-8582-1AF1C0A31AE0}">
+<ds:datastoreItem xmlns:ds="http://schemas.openxmlformats.org/officeDocument/2006/customXml" ds:itemID="{B6E3CFF7-432B-430E-BD0D-25AEEE9AF8A8}">
   <ds:schemaRefs>
-    <ds:schemaRef ds:uri="http://schemas.openxmlformats.org/officeDocument/2006/bibliography"/>
+    <ds:schemaRef ds:uri="http://schemas.microsoft.com/sharepoint/v3/contenttype/forms"/>
   </ds:schemaRefs>
 </ds:datastoreItem>
 </file>
@@ -3890,9 +3902,9 @@
 </file>
 
 <file path=customXml/itemProps3.xml><?xml version="1.0" encoding="utf-8"?>
-<ds:datastoreItem xmlns:ds="http://schemas.openxmlformats.org/officeDocument/2006/customXml" ds:itemID="{B6E3CFF7-432B-430E-BD0D-25AEEE9AF8A8}">
+<ds:datastoreItem xmlns:ds="http://schemas.openxmlformats.org/officeDocument/2006/customXml" ds:itemID="{C841D280-2BD0-4FBE-8582-1AF1C0A31AE0}">
   <ds:schemaRefs>
-    <ds:schemaRef ds:uri="http://schemas.microsoft.com/sharepoint/v3/contenttype/forms"/>
+    <ds:schemaRef ds:uri="http://schemas.openxmlformats.org/officeDocument/2006/bibliography"/>
   </ds:schemaRefs>
 </ds:datastoreItem>
 </file>
</xml_diff>

<commit_message>
Huge tech docs progress!!
The other tech docs progress finished was a LIE!!!
</commit_message>
<xml_diff>
--- a/Documents/NEA Analysis.docx
+++ b/Documents/NEA Analysis.docx
@@ -558,7 +558,7 @@
           <w:noProof/>
         </w:rPr>
         <w:drawing>
-          <wp:inline distT="0" distB="0" distL="0" distR="0" wp14:anchorId="01656EB7" wp14:editId="603AEDC1">
+          <wp:inline distT="0" distB="0" distL="0" distR="0" wp14:anchorId="01656EB7" wp14:editId="3D9AEFB8">
             <wp:extent cx="2125869" cy="1962000"/>
             <wp:effectExtent l="0" t="0" r="0" b="0"/>
             <wp:docPr id="24925328" name="Picture 24925328"/>
@@ -611,8 +611,13 @@
         <w:pStyle w:val="Heading3"/>
       </w:pPr>
       <w:r>
-        <w:t>Parts I can use</w:t>
-      </w:r>
+        <w:t xml:space="preserve">Parts I can </w:t>
+      </w:r>
+      <w:proofErr w:type="gramStart"/>
+      <w:r>
+        <w:t>use</w:t>
+      </w:r>
+      <w:proofErr w:type="gramEnd"/>
     </w:p>
     <w:p>
       <w:r>
@@ -740,8 +745,13 @@
         <w:pStyle w:val="Heading3"/>
       </w:pPr>
       <w:r>
-        <w:t>Parts I can use</w:t>
-      </w:r>
+        <w:t xml:space="preserve">Parts I can </w:t>
+      </w:r>
+      <w:proofErr w:type="gramStart"/>
+      <w:r>
+        <w:t>use</w:t>
+      </w:r>
+      <w:proofErr w:type="gramEnd"/>
     </w:p>
     <w:p>
       <w:r>
@@ -1193,7 +1203,19 @@
         </w:numPr>
       </w:pPr>
       <w:r>
-        <w:t>An implementation of Wilson’s algorithm to make unbiased perfect mazes with a uniform distribution of branches and corridor lengths.</w:t>
+        <w:t xml:space="preserve">An implementation of </w:t>
+      </w:r>
+      <w:r>
+        <w:t xml:space="preserve">an </w:t>
+      </w:r>
+      <w:r>
+        <w:t>algorithm to make unbiased perfect mazes with a uniform distribution of branches and corridor lengths</w:t>
+      </w:r>
+      <w:r>
+        <w:t xml:space="preserve"> (a uniform spanning grid)</w:t>
+      </w:r>
+      <w:r>
+        <w:t>.</w:t>
       </w:r>
     </w:p>
     <w:p>
@@ -3778,7 +3800,12 @@
 </file>
 
 <file path=customXml/item1.xml><?xml version="1.0" encoding="utf-8"?>
-<b:Sources xmlns:b="http://schemas.openxmlformats.org/officeDocument/2006/bibliography" xmlns="http://schemas.openxmlformats.org/officeDocument/2006/bibliography" SelectedStyle="\APASixthEditionOfficeOnline.xsl" StyleName="APA" Version="6"/>
+<?mso-contentType ?>
+<FormTemplates xmlns="http://schemas.microsoft.com/sharepoint/v3/contenttype/forms">
+  <Display>DocumentLibraryForm</Display>
+  <Edit>DocumentLibraryForm</Edit>
+  <New>DocumentLibraryForm</New>
+</FormTemplates>
 </file>
 
 <file path=customXml/item2.xml><?xml version="1.0" encoding="utf-8"?>
@@ -3926,18 +3953,13 @@
 </file>
 
 <file path=customXml/item3.xml><?xml version="1.0" encoding="utf-8"?>
-<?mso-contentType ?>
-<FormTemplates xmlns="http://schemas.microsoft.com/sharepoint/v3/contenttype/forms">
-  <Display>DocumentLibraryForm</Display>
-  <Edit>DocumentLibraryForm</Edit>
-  <New>DocumentLibraryForm</New>
-</FormTemplates>
+<b:Sources xmlns:b="http://schemas.openxmlformats.org/officeDocument/2006/bibliography" xmlns="http://schemas.openxmlformats.org/officeDocument/2006/bibliography" SelectedStyle="\APASixthEditionOfficeOnline.xsl" StyleName="APA" Version="6"/>
 </file>
 
 <file path=customXml/itemProps1.xml><?xml version="1.0" encoding="utf-8"?>
-<ds:datastoreItem xmlns:ds="http://schemas.openxmlformats.org/officeDocument/2006/customXml" ds:itemID="{C841D280-2BD0-4FBE-8582-1AF1C0A31AE0}">
+<ds:datastoreItem xmlns:ds="http://schemas.openxmlformats.org/officeDocument/2006/customXml" ds:itemID="{B6E3CFF7-432B-430E-BD0D-25AEEE9AF8A8}">
   <ds:schemaRefs>
-    <ds:schemaRef ds:uri="http://schemas.openxmlformats.org/officeDocument/2006/bibliography"/>
+    <ds:schemaRef ds:uri="http://schemas.microsoft.com/sharepoint/v3/contenttype/forms"/>
   </ds:schemaRefs>
 </ds:datastoreItem>
 </file>
@@ -3961,9 +3983,9 @@
 </file>
 
 <file path=customXml/itemProps3.xml><?xml version="1.0" encoding="utf-8"?>
-<ds:datastoreItem xmlns:ds="http://schemas.openxmlformats.org/officeDocument/2006/customXml" ds:itemID="{B6E3CFF7-432B-430E-BD0D-25AEEE9AF8A8}">
+<ds:datastoreItem xmlns:ds="http://schemas.openxmlformats.org/officeDocument/2006/customXml" ds:itemID="{C841D280-2BD0-4FBE-8582-1AF1C0A31AE0}">
   <ds:schemaRefs>
-    <ds:schemaRef ds:uri="http://schemas.microsoft.com/sharepoint/v3/contenttype/forms"/>
+    <ds:schemaRef ds:uri="http://schemas.openxmlformats.org/officeDocument/2006/bibliography"/>
   </ds:schemaRefs>
 </ds:datastoreItem>
 </file>
</xml_diff>

<commit_message>
fire in the hole
</commit_message>
<xml_diff>
--- a/Documents/NEA Analysis.docx
+++ b/Documents/NEA Analysis.docx
@@ -611,13 +611,8 @@
         <w:pStyle w:val="Heading3"/>
       </w:pPr>
       <w:r>
-        <w:t xml:space="preserve">Parts I can </w:t>
-      </w:r>
-      <w:proofErr w:type="gramStart"/>
-      <w:r>
-        <w:t>use</w:t>
-      </w:r>
-      <w:proofErr w:type="gramEnd"/>
+        <w:t>Parts I can use</w:t>
+      </w:r>
     </w:p>
     <w:p>
       <w:r>
@@ -745,13 +740,8 @@
         <w:pStyle w:val="Heading3"/>
       </w:pPr>
       <w:r>
-        <w:t xml:space="preserve">Parts I can </w:t>
-      </w:r>
-      <w:proofErr w:type="gramStart"/>
-      <w:r>
-        <w:t>use</w:t>
-      </w:r>
-      <w:proofErr w:type="gramEnd"/>
+        <w:t>Parts I can use</w:t>
+      </w:r>
     </w:p>
     <w:p>
       <w:r>
@@ -990,13 +980,8 @@
           <w:numId w:val="3"/>
         </w:numPr>
       </w:pPr>
-      <w:proofErr w:type="spellStart"/>
-      <w:r>
-        <w:t>Trémaux’s</w:t>
-      </w:r>
-      <w:proofErr w:type="spellEnd"/>
-      <w:r>
-        <w:t xml:space="preserve"> Algorithm</w:t>
+      <w:r>
+        <w:t>Trémaux’s Algorithm</w:t>
       </w:r>
       <w:r>
         <w:br/>
@@ -1082,15 +1067,7 @@
         <w:t xml:space="preserve"> I could also </w:t>
       </w:r>
       <w:r>
-        <w:t xml:space="preserve">use </w:t>
-      </w:r>
-      <w:proofErr w:type="spellStart"/>
-      <w:r>
-        <w:t>gRPC’s</w:t>
-      </w:r>
-      <w:proofErr w:type="spellEnd"/>
-      <w:r>
-        <w:t xml:space="preserve"> C# implementation, which </w:t>
+        <w:t xml:space="preserve">use gRPC’s C# implementation, which </w:t>
       </w:r>
       <w:r>
         <w:t>operates across 2 separate projects (a client and server) using shared protocols defined in proto3 files</w:t>
@@ -1602,6 +1579,9 @@
       <w:r>
         <w:t>Fetching user stats</w:t>
       </w:r>
+      <w:r>
+        <w:t>.</w:t>
+      </w:r>
     </w:p>
     <w:p>
       <w:pPr>
@@ -1614,6 +1594,9 @@
       <w:r>
         <w:t>Fetching global stats</w:t>
       </w:r>
+      <w:r>
+        <w:t>.</w:t>
+      </w:r>
     </w:p>
     <w:p>
       <w:pPr>
@@ -1626,6 +1609,9 @@
       <w:r>
         <w:t>Fetching saved mazes</w:t>
       </w:r>
+      <w:r>
+        <w:t>.</w:t>
+      </w:r>
     </w:p>
     <w:p>
       <w:pPr>
@@ -1652,15 +1638,7 @@
         <w:t xml:space="preserve">, I have </w:t>
       </w:r>
       <w:r>
-        <w:t xml:space="preserve">created a small client-server network via </w:t>
-      </w:r>
-      <w:proofErr w:type="spellStart"/>
-      <w:r>
-        <w:t>gRPC</w:t>
-      </w:r>
-      <w:proofErr w:type="spellEnd"/>
-      <w:r>
-        <w:t xml:space="preserve"> to see how the project may </w:t>
+        <w:t xml:space="preserve">created a small client-server network via gRPC to see how the project may </w:t>
       </w:r>
       <w:r>
         <w:t>be structured.</w:t>
@@ -1728,15 +1706,7 @@
         <w:t xml:space="preserve">The </w:t>
       </w:r>
       <w:r>
-        <w:t xml:space="preserve">structure of the overall solution is split into 2 projects when using </w:t>
-      </w:r>
-      <w:proofErr w:type="spellStart"/>
-      <w:r>
-        <w:t>gRPC</w:t>
-      </w:r>
-      <w:proofErr w:type="spellEnd"/>
-      <w:r>
-        <w:t xml:space="preserve">. The server </w:t>
+        <w:t xml:space="preserve">structure of the overall solution is split into 2 projects when using gRPC. The server </w:t>
       </w:r>
       <w:r>
         <w:t xml:space="preserve">contains a Protos file, containing files which document the </w:t>
@@ -1757,15 +1727,7 @@
         <w:t xml:space="preserve">programs defining the logic of how that request data will be handled and sent back to the respective client. </w:t>
       </w:r>
       <w:r>
-        <w:t xml:space="preserve">These services are mounted to the server in the main </w:t>
-      </w:r>
-      <w:proofErr w:type="spellStart"/>
-      <w:r>
-        <w:t>Program.cs</w:t>
-      </w:r>
-      <w:proofErr w:type="spellEnd"/>
-      <w:r>
-        <w:t xml:space="preserve"> file</w:t>
+        <w:t>These services are mounted to the server in the main Program.cs file</w:t>
       </w:r>
       <w:r>
         <w:t>.</w:t>
@@ -1901,26 +1863,10 @@
         <w:t xml:space="preserve">This is </w:t>
       </w:r>
       <w:r>
-        <w:t>a call to the server, requesting its “</w:t>
-      </w:r>
-      <w:proofErr w:type="spellStart"/>
-      <w:r>
-        <w:t>AddNums</w:t>
-      </w:r>
-      <w:proofErr w:type="spellEnd"/>
-      <w:r>
-        <w:t>” service. We establish a connection to the server across a predefined port (here, 7131)</w:t>
-      </w:r>
-      <w:r>
-        <w:t xml:space="preserve">, and create a </w:t>
-      </w:r>
-      <w:proofErr w:type="spellStart"/>
-      <w:r>
-        <w:t>clientside</w:t>
-      </w:r>
-      <w:proofErr w:type="spellEnd"/>
-      <w:r>
-        <w:t xml:space="preserve"> request. We pass the server the “Numbers” object defined in the protocol and await its reply. We then display the </w:t>
+        <w:t>a call to the server, requesting its “AddNums” service. We establish a connection to the server across a predefined port (here, 7131)</w:t>
+      </w:r>
+      <w:r>
+        <w:t xml:space="preserve">, and create a clientside request. We pass the server the “Numbers” object defined in the protocol and await its reply. We then display the </w:t>
       </w:r>
       <w:r>
         <w:t xml:space="preserve">data in the reply to the client’s form. </w:t>
@@ -3800,12 +3746,7 @@
 </file>
 
 <file path=customXml/item1.xml><?xml version="1.0" encoding="utf-8"?>
-<?mso-contentType ?>
-<FormTemplates xmlns="http://schemas.microsoft.com/sharepoint/v3/contenttype/forms">
-  <Display>DocumentLibraryForm</Display>
-  <Edit>DocumentLibraryForm</Edit>
-  <New>DocumentLibraryForm</New>
-</FormTemplates>
+<b:Sources xmlns:b="http://schemas.openxmlformats.org/officeDocument/2006/bibliography" xmlns="http://schemas.openxmlformats.org/officeDocument/2006/bibliography" SelectedStyle="\APASixthEditionOfficeOnline.xsl" StyleName="APA" Version="6"/>
 </file>
 
 <file path=customXml/item2.xml><?xml version="1.0" encoding="utf-8"?>
@@ -3953,13 +3894,18 @@
 </file>
 
 <file path=customXml/item3.xml><?xml version="1.0" encoding="utf-8"?>
-<b:Sources xmlns:b="http://schemas.openxmlformats.org/officeDocument/2006/bibliography" xmlns="http://schemas.openxmlformats.org/officeDocument/2006/bibliography" SelectedStyle="\APASixthEditionOfficeOnline.xsl" StyleName="APA" Version="6"/>
+<?mso-contentType ?>
+<FormTemplates xmlns="http://schemas.microsoft.com/sharepoint/v3/contenttype/forms">
+  <Display>DocumentLibraryForm</Display>
+  <Edit>DocumentLibraryForm</Edit>
+  <New>DocumentLibraryForm</New>
+</FormTemplates>
 </file>
 
 <file path=customXml/itemProps1.xml><?xml version="1.0" encoding="utf-8"?>
-<ds:datastoreItem xmlns:ds="http://schemas.openxmlformats.org/officeDocument/2006/customXml" ds:itemID="{B6E3CFF7-432B-430E-BD0D-25AEEE9AF8A8}">
+<ds:datastoreItem xmlns:ds="http://schemas.openxmlformats.org/officeDocument/2006/customXml" ds:itemID="{C841D280-2BD0-4FBE-8582-1AF1C0A31AE0}">
   <ds:schemaRefs>
-    <ds:schemaRef ds:uri="http://schemas.microsoft.com/sharepoint/v3/contenttype/forms"/>
+    <ds:schemaRef ds:uri="http://schemas.openxmlformats.org/officeDocument/2006/bibliography"/>
   </ds:schemaRefs>
 </ds:datastoreItem>
 </file>
@@ -3983,9 +3929,9 @@
 </file>
 
 <file path=customXml/itemProps3.xml><?xml version="1.0" encoding="utf-8"?>
-<ds:datastoreItem xmlns:ds="http://schemas.openxmlformats.org/officeDocument/2006/customXml" ds:itemID="{C841D280-2BD0-4FBE-8582-1AF1C0A31AE0}">
+<ds:datastoreItem xmlns:ds="http://schemas.openxmlformats.org/officeDocument/2006/customXml" ds:itemID="{B6E3CFF7-432B-430E-BD0D-25AEEE9AF8A8}">
   <ds:schemaRefs>
-    <ds:schemaRef ds:uri="http://schemas.openxmlformats.org/officeDocument/2006/bibliography"/>
+    <ds:schemaRef ds:uri="http://schemas.microsoft.com/sharepoint/v3/contenttype/forms"/>
   </ds:schemaRefs>
 </ds:datastoreItem>
 </file>
</xml_diff>

<commit_message>
Finished eval, updated analysis
</commit_message>
<xml_diff>
--- a/Documents/NEA Analysis.docx
+++ b/Documents/NEA Analysis.docx
@@ -22,7 +22,7 @@
     </w:p>
     <w:p>
       <w:r>
-        <w:t>Currently, there is no lightweight app which allows one to create random mazes of distinctive styles with ease, whilst also providing access to past creations. My client, Greg, develops a puzzle app which allows people to request puzzles from a local network and solve them on their device, or request a solution from the network. He has asked me to create an app for users which allows them to request and solve mazes, and a server which can run the generation and solving algorithms, to extend his own puzzle app.</w:t>
+        <w:t>Currently, there is no lightweight app which allows one to create random mazes of distinctive styles with ease, whilst also providing access to past creations. My client, Greg, develops a puzzle app which allows people to request puzzles from a network and solve them on their device, or request a solution from the network. He has asked me to create an app for users which allows them to request and solve mazes, and a server which can run the generation and solving algorithms, to extend his own puzzle app.</w:t>
       </w:r>
     </w:p>
     <w:p>
@@ -241,7 +241,7 @@
         <w:br/>
       </w:r>
       <w:r>
-        <w:t>This question will inform how robust the network needs to be. I will have to stress test the network much harder if the userbase is large.</w:t>
+        <w:t>This question will inform how robust the network needs to be. I will have to stress test the network if the userbase is large.</w:t>
       </w:r>
     </w:p>
     <w:p>
@@ -368,13 +368,14 @@
           <w:numId w:val="8"/>
         </w:numPr>
       </w:pPr>
-      <w:bookmarkStart w:id="2" w:name="_Int_6e0otbE3"/>
-      <w:r>
-        <w:t>Roughly 300</w:t>
-      </w:r>
-      <w:bookmarkEnd w:id="2"/>
-      <w:r>
-        <w:t xml:space="preserve"> people.</w:t>
+      <w:r>
+        <w:t xml:space="preserve">Roughly </w:t>
+      </w:r>
+      <w:r>
+        <w:t>15</w:t>
+      </w:r>
+      <w:r>
+        <w:t>0 people.</w:t>
       </w:r>
     </w:p>
     <w:p>
@@ -398,7 +399,13 @@
         </w:numPr>
       </w:pPr>
       <w:r>
-        <w:t>3-4.</w:t>
+        <w:t>3-4</w:t>
+      </w:r>
+      <w:r>
+        <w:t xml:space="preserve"> would be nice, to demonstrate what it can do</w:t>
+      </w:r>
+      <w:r>
+        <w:t>.</w:t>
       </w:r>
     </w:p>
     <w:p>
@@ -430,11 +437,11 @@
       <w:r>
         <w:t xml:space="preserve">Again, there </w:t>
       </w:r>
-      <w:bookmarkStart w:id="3" w:name="_Int_rqlKKGIF"/>
+      <w:bookmarkStart w:id="2" w:name="_Int_rqlKKGIF"/>
       <w:r>
         <w:t>isn’t</w:t>
       </w:r>
-      <w:bookmarkEnd w:id="3"/>
+      <w:bookmarkEnd w:id="2"/>
       <w:r>
         <w:t xml:space="preserve"> something like that in place already, but it would be nice to have.</w:t>
       </w:r>
@@ -461,23 +468,32 @@
     </w:p>
     <w:p>
       <w:r>
-        <w:t xml:space="preserve">300 people at most would be connected to the one server. This means I will need to stress test the server to confirm it can handle consecutive or simultaneous requests from a proportion of the userbase. There is a considerable proportion of users who may not use a physical keyboard with the app: I will need to add onscreen buttons to accommodate them. If I also implement keyboard controls, I may need to add an onscreen indicator that the keyboard controls are also available. I may be able to put this into a small help menu along with other information on using the app, but this is not a key function of the app so the implementation should stay simple. Greg says that a login system is not a necessity for the solution, so I should only implement this after adding all other key features. A login system, if it is added, would be useful for tracking user-specific stats and server-side saving. Similarly, a stats system should be implemented last alongside the login system. Windows </w:t>
+        <w:t>15</w:t>
+      </w:r>
+      <w:r>
+        <w:t xml:space="preserve">0 people at most would be connected to the one server. </w:t>
+      </w:r>
+      <w:r>
+        <w:t xml:space="preserve">Server stress will likely not be an issue unless the algorithms I implement are extremely slow, so I may need to take time complexity into consideration when choosing what to program. </w:t>
+      </w:r>
+      <w:r>
+        <w:t xml:space="preserve">There is a considerable proportion of users who may not use a physical keyboard with the app: I will need to add onscreen buttons to accommodate them. If I also implement keyboard controls, I may need to add an onscreen indicator that the keyboard controls are also available. I may be able to put this into a small help menu along with other information on using the app, but this is not a key function of the app so the implementation should stay simple. Greg says that a login system is not a necessity for the solution, so I should only implement this after adding all other key features. A login system, if it is added, would be useful for tracking user-specific stats and server-side saving. Similarly, a stats system should be implemented </w:t>
       </w:r>
       <w:r>
         <w:lastRenderedPageBreak/>
-        <w:t>forms comes with a graph</w:t>
-      </w:r>
-      <w:r>
-        <w:t xml:space="preserve"> control</w:t>
-      </w:r>
-      <w:r>
-        <w:t xml:space="preserve"> I could use to pull data from a database into a charted format. Finally, the need for the user to always have the option to solve the maze means the server always needs to be listening for solve requests as well as generation requests, and the code for handling a solve will </w:t>
-      </w:r>
-      <w:bookmarkStart w:id="4" w:name="_Int_9BIF4i41"/>
+        <w:t xml:space="preserve">last alongside the login system. Windows forms </w:t>
+      </w:r>
+      <w:r>
+        <w:t xml:space="preserve">has a designer I could use to add graphs, which </w:t>
+      </w:r>
+      <w:r>
+        <w:t xml:space="preserve">I could use to pull data from a database into a charted format. Finally, the need for the user to always have the option to solve the maze means the server always needs to be listening for solve requests as well as generation requests, and the code for handling a solve will </w:t>
+      </w:r>
+      <w:bookmarkStart w:id="3" w:name="_Int_9BIF4i41"/>
       <w:r>
         <w:t>likely look</w:t>
       </w:r>
-      <w:bookmarkEnd w:id="4"/>
+      <w:bookmarkEnd w:id="3"/>
       <w:r>
         <w:t xml:space="preserve"> different.</w:t>
       </w:r>
@@ -558,7 +574,7 @@
           <w:noProof/>
         </w:rPr>
         <w:drawing>
-          <wp:inline distT="0" distB="0" distL="0" distR="0" wp14:anchorId="01656EB7" wp14:editId="3D9AEFB8">
+          <wp:inline distT="0" distB="0" distL="0" distR="0" wp14:anchorId="01656EB7" wp14:editId="32687020">
             <wp:extent cx="2125869" cy="1962000"/>
             <wp:effectExtent l="0" t="0" r="0" b="0"/>
             <wp:docPr id="24925328" name="Picture 24925328"/>
@@ -611,16 +627,19 @@
         <w:pStyle w:val="Heading3"/>
       </w:pPr>
       <w:r>
-        <w:t>Parts I can use</w:t>
-      </w:r>
+        <w:t xml:space="preserve">Parts I can </w:t>
+      </w:r>
+      <w:proofErr w:type="gramStart"/>
+      <w:r>
+        <w:t>use</w:t>
+      </w:r>
+      <w:proofErr w:type="gramEnd"/>
     </w:p>
     <w:p>
       <w:r>
         <w:t>I and my client like the simplicity of the interface and think the use of drop-down boxes to specify qualitative parameters is good. We like the way the maze is displayed as the walls are lines rather than thick cells. The generator also measures the maze height and width in cell number rather than array length, which allows for any size of maze instead of only odd numbers. This is something I will implement in my solution.</w:t>
       </w:r>
     </w:p>
-    <w:p/>
-    <w:p/>
     <w:p/>
     <w:p/>
     <w:p/>
@@ -740,8 +759,13 @@
         <w:pStyle w:val="Heading3"/>
       </w:pPr>
       <w:r>
-        <w:t>Parts I can use</w:t>
-      </w:r>
+        <w:t xml:space="preserve">Parts I can </w:t>
+      </w:r>
+      <w:proofErr w:type="gramStart"/>
+      <w:r>
+        <w:t>use</w:t>
+      </w:r>
+      <w:proofErr w:type="gramEnd"/>
     </w:p>
     <w:p>
       <w:r>
@@ -836,11 +860,11 @@
         <w:br/>
         <w:t xml:space="preserve">Aside from the binary tree algorithm, this is </w:t>
       </w:r>
-      <w:bookmarkStart w:id="5" w:name="_Int_FFucSKhm"/>
+      <w:bookmarkStart w:id="4" w:name="_Int_FFucSKhm"/>
       <w:r>
         <w:t>perhaps the</w:t>
       </w:r>
-      <w:bookmarkEnd w:id="5"/>
+      <w:bookmarkEnd w:id="4"/>
       <w:r>
         <w:t xml:space="preserve"> simplest way to generate a maze computationally. Starting from the entrance, the computer selects a random unvisited cell, moves the constructor into it, and destroys the wall between the two cells. If the passage is a dead end – there are no unvisited cells surrounding the constructor’s cell, the constructor backtracks until it finds an unvisited cell. This process is repeated until there are no unvisited cells left in the maze. This algorithm, while simple, tends to have a bias for long passages and little branches.</w:t>
       </w:r>
@@ -980,8 +1004,13 @@
           <w:numId w:val="3"/>
         </w:numPr>
       </w:pPr>
-      <w:r>
-        <w:t>Trémaux’s Algorithm</w:t>
+      <w:proofErr w:type="spellStart"/>
+      <w:r>
+        <w:t>Trémaux’s</w:t>
+      </w:r>
+      <w:proofErr w:type="spellEnd"/>
+      <w:r>
+        <w:t xml:space="preserve"> Algorithm</w:t>
       </w:r>
       <w:r>
         <w:br/>
@@ -1067,10 +1096,24 @@
         <w:t xml:space="preserve"> I could also </w:t>
       </w:r>
       <w:r>
-        <w:t xml:space="preserve">use gRPC’s C# implementation, which </w:t>
-      </w:r>
-      <w:r>
-        <w:t>operates across 2 separate projects (a client and server) using shared protocols defined in proto3 files</w:t>
+        <w:t xml:space="preserve">use </w:t>
+      </w:r>
+      <w:proofErr w:type="spellStart"/>
+      <w:r>
+        <w:t>gRPC’s</w:t>
+      </w:r>
+      <w:proofErr w:type="spellEnd"/>
+      <w:r>
+        <w:t xml:space="preserve"> C# implementation, which </w:t>
+      </w:r>
+      <w:r>
+        <w:t>operates across 2 separate projects (a client and server) using shared protocols defined in proto3</w:t>
+      </w:r>
+      <w:r>
+        <w:t>-based</w:t>
+      </w:r>
+      <w:r>
+        <w:t xml:space="preserve"> files</w:t>
       </w:r>
       <w:r>
         <w:t xml:space="preserve">. This would </w:t>
@@ -1638,7 +1681,15 @@
         <w:t xml:space="preserve">, I have </w:t>
       </w:r>
       <w:r>
-        <w:t xml:space="preserve">created a small client-server network via gRPC to see how the project may </w:t>
+        <w:t xml:space="preserve">created a small client-server network via </w:t>
+      </w:r>
+      <w:proofErr w:type="spellStart"/>
+      <w:r>
+        <w:t>gRPC</w:t>
+      </w:r>
+      <w:proofErr w:type="spellEnd"/>
+      <w:r>
+        <w:t xml:space="preserve"> to see how the project may </w:t>
       </w:r>
       <w:r>
         <w:t>be structured.</w:t>
@@ -1706,7 +1757,15 @@
         <w:t xml:space="preserve">The </w:t>
       </w:r>
       <w:r>
-        <w:t xml:space="preserve">structure of the overall solution is split into 2 projects when using gRPC. The server </w:t>
+        <w:t xml:space="preserve">structure of the overall solution is split into 2 projects when using </w:t>
+      </w:r>
+      <w:proofErr w:type="spellStart"/>
+      <w:r>
+        <w:t>gRPC</w:t>
+      </w:r>
+      <w:proofErr w:type="spellEnd"/>
+      <w:r>
+        <w:t xml:space="preserve">. The server </w:t>
       </w:r>
       <w:r>
         <w:t xml:space="preserve">contains a Protos file, containing files which document the </w:t>
@@ -1727,7 +1786,15 @@
         <w:t xml:space="preserve">programs defining the logic of how that request data will be handled and sent back to the respective client. </w:t>
       </w:r>
       <w:r>
-        <w:t>These services are mounted to the server in the main Program.cs file</w:t>
+        <w:t xml:space="preserve">These services are mounted to the server in the main </w:t>
+      </w:r>
+      <w:proofErr w:type="spellStart"/>
+      <w:r>
+        <w:t>Program.cs</w:t>
+      </w:r>
+      <w:proofErr w:type="spellEnd"/>
+      <w:r>
+        <w:t xml:space="preserve"> file</w:t>
       </w:r>
       <w:r>
         <w:t>.</w:t>
@@ -1738,10 +1805,22 @@
     <w:p>
       <w:r>
         <w:lastRenderedPageBreak/>
-        <w:t xml:space="preserve">I have created a simple Windows Forms client to </w:t>
-      </w:r>
-      <w:r>
-        <w:t xml:space="preserve">test if the server will be able to contact a graphical client. </w:t>
+        <w:t xml:space="preserve">I have created a simple Windows Forms </w:t>
+      </w:r>
+      <w:r>
+        <w:t xml:space="preserve">test </w:t>
+      </w:r>
+      <w:r>
+        <w:t xml:space="preserve">client to </w:t>
+      </w:r>
+      <w:r>
+        <w:t xml:space="preserve">test if the </w:t>
+      </w:r>
+      <w:r>
+        <w:t xml:space="preserve">test </w:t>
+      </w:r>
+      <w:r>
+        <w:t xml:space="preserve">server will be able to contact a graphical client. </w:t>
       </w:r>
     </w:p>
     <w:p>
@@ -1863,13 +1942,41 @@
         <w:t xml:space="preserve">This is </w:t>
       </w:r>
       <w:r>
-        <w:t>a call to the server, requesting its “AddNums” service. We establish a connection to the server across a predefined port (here, 7131)</w:t>
-      </w:r>
-      <w:r>
-        <w:t xml:space="preserve">, and create a clientside request. We pass the server the “Numbers” object defined in the protocol and await its reply. We then display the </w:t>
-      </w:r>
-      <w:r>
-        <w:t xml:space="preserve">data in the reply to the client’s form. </w:t>
+        <w:t>a call to the server, requesting its “</w:t>
+      </w:r>
+      <w:proofErr w:type="spellStart"/>
+      <w:r>
+        <w:t>AddNums</w:t>
+      </w:r>
+      <w:proofErr w:type="spellEnd"/>
+      <w:r>
+        <w:t>” service. We establish a connection to the server across a predefined port (here, 7131)</w:t>
+      </w:r>
+      <w:r>
+        <w:t xml:space="preserve">, and create a </w:t>
+      </w:r>
+      <w:proofErr w:type="spellStart"/>
+      <w:r>
+        <w:t>clientside</w:t>
+      </w:r>
+      <w:proofErr w:type="spellEnd"/>
+      <w:r>
+        <w:t xml:space="preserve"> request. We pass the server the “Numbers” </w:t>
+      </w:r>
+      <w:r>
+        <w:t xml:space="preserve">request </w:t>
+      </w:r>
+      <w:r>
+        <w:t xml:space="preserve">object defined in the protocol and await its reply. We then display the </w:t>
+      </w:r>
+      <w:r>
+        <w:t>data in the reply</w:t>
+      </w:r>
+      <w:r>
+        <w:t xml:space="preserve"> object</w:t>
+      </w:r>
+      <w:r>
+        <w:t xml:space="preserve"> to the client’s form. </w:t>
       </w:r>
     </w:p>
     <w:p>
@@ -1883,7 +1990,19 @@
         <w:t xml:space="preserve">olution could use a </w:t>
       </w:r>
       <w:r>
-        <w:t>similar principle, albeit much more complex with many more services and calls.</w:t>
+        <w:t xml:space="preserve">similar principle, albeit </w:t>
+      </w:r>
+      <w:r>
+        <w:t xml:space="preserve">with </w:t>
+      </w:r>
+      <w:r>
+        <w:t>much more complex</w:t>
+      </w:r>
+      <w:r>
+        <w:t>ity,</w:t>
+      </w:r>
+      <w:r>
+        <w:t xml:space="preserve"> with many more services and calls.</w:t>
       </w:r>
     </w:p>
     <w:sectPr>
@@ -1909,9 +2028,6 @@
       <int2:state int2:value="Rejected" int2:type="AugLoop_Text_Critique"/>
     </int2:bookmark>
     <int2:bookmark int2:bookmarkName="_Int_rqlKKGIF" int2:invalidationBookmarkName="" int2:hashCode="Zyk5foGeSQ+6HH" int2:id="ybPNShvS">
-      <int2:state int2:value="Rejected" int2:type="AugLoop_Text_Critique"/>
-    </int2:bookmark>
-    <int2:bookmark int2:bookmarkName="_Int_6e0otbE3" int2:invalidationBookmarkName="" int2:hashCode="QZVsaaheCbfux9" int2:id="1613hYqH">
       <int2:state int2:value="Rejected" int2:type="AugLoop_Text_Critique"/>
     </int2:bookmark>
     <int2:bookmark int2:bookmarkName="_Int_U0QEpUxy" int2:invalidationBookmarkName="" int2:hashCode="TfrfhiWpVm+VWf" int2:id="Nnk7Wsc1">

</xml_diff>